<commit_message>
Lab1 Звіт + pdf
</commit_message>
<xml_diff>
--- a/Lab1/СШІ-ЛР-1-ІПЗ-19-2-Демченко.docx
+++ b/Lab1/СШІ-ЛР-1-ІПЗ-19-2-Демченко.docx
@@ -76,21 +76,6 @@
         </w:rPr>
         <w:t>КЛАСИФІКАЦІЯ ДАНИХ</w:t>
       </w:r>
-    </w:p>
-    <w:p>
-      <w:pPr>
-        <w:spacing w:line="360" w:lineRule="auto"/>
-        <w:ind w:firstLine="567"/>
-        <w:jc w:val="both"/>
-        <w:rPr>
-          <w:rFonts w:ascii="Times New Roman" w:hAnsi="Times New Roman" w:cs="Times New Roman"/>
-          <w:b/>
-          <w:bCs/>
-          <w:sz w:val="28"/>
-          <w:szCs w:val="28"/>
-          <w:lang w:val="uk-UA"/>
-        </w:rPr>
-      </w:pPr>
     </w:p>
     <w:p>
       <w:pPr>
@@ -318,27 +303,6 @@
         <w:jc w:val="center"/>
         <w:rPr>
           <w:rFonts w:ascii="Times New Roman" w:hAnsi="Times New Roman" w:cs="Times New Roman"/>
-          <w:sz w:val="28"/>
-          <w:szCs w:val="28"/>
-          <w:lang w:val="uk-UA"/>
-        </w:rPr>
-      </w:pPr>
-      <w:r>
-        <w:rPr>
-          <w:rFonts w:ascii="Times New Roman" w:hAnsi="Times New Roman" w:cs="Times New Roman"/>
-          <w:sz w:val="28"/>
-          <w:szCs w:val="28"/>
-          <w:lang w:val="uk-UA"/>
-        </w:rPr>
-        <w:t>Рис.2 Результат виконання завдання 2.1.2</w:t>
-      </w:r>
-    </w:p>
-    <w:p>
-      <w:pPr>
-        <w:spacing w:line="360" w:lineRule="auto"/>
-        <w:ind w:firstLine="567"/>
-        <w:rPr>
-          <w:rFonts w:ascii="Times New Roman" w:hAnsi="Times New Roman" w:cs="Times New Roman"/>
           <w:b/>
           <w:bCs/>
           <w:sz w:val="28"/>
@@ -346,61 +310,15 @@
           <w:lang w:val="uk-UA"/>
         </w:rPr>
       </w:pPr>
-    </w:p>
-    <w:p>
-      <w:pPr>
-        <w:spacing w:line="360" w:lineRule="auto"/>
-        <w:ind w:firstLine="567"/>
-        <w:rPr>
-          <w:rFonts w:ascii="Times New Roman" w:hAnsi="Times New Roman" w:cs="Times New Roman"/>
-          <w:b/>
-          <w:bCs/>
-          <w:sz w:val="28"/>
-          <w:szCs w:val="28"/>
-          <w:lang w:val="uk-UA"/>
-        </w:rPr>
-      </w:pPr>
-    </w:p>
-    <w:p>
-      <w:pPr>
-        <w:spacing w:line="360" w:lineRule="auto"/>
-        <w:ind w:firstLine="567"/>
-        <w:rPr>
-          <w:rFonts w:ascii="Times New Roman" w:hAnsi="Times New Roman" w:cs="Times New Roman"/>
-          <w:b/>
-          <w:bCs/>
-          <w:sz w:val="28"/>
-          <w:szCs w:val="28"/>
-          <w:lang w:val="uk-UA"/>
-        </w:rPr>
-      </w:pPr>
-    </w:p>
-    <w:p>
-      <w:pPr>
-        <w:spacing w:line="360" w:lineRule="auto"/>
-        <w:ind w:firstLine="567"/>
-        <w:rPr>
-          <w:rFonts w:hint="default" w:ascii="Times New Roman" w:hAnsi="Times New Roman" w:cs="Times New Roman"/>
-          <w:b/>
-          <w:bCs/>
-          <w:sz w:val="28"/>
-          <w:szCs w:val="28"/>
-          <w:lang w:val="en-US"/>
-        </w:rPr>
-      </w:pPr>
-    </w:p>
-    <w:p>
-      <w:pPr>
-        <w:spacing w:line="360" w:lineRule="auto"/>
-        <w:rPr>
-          <w:rFonts w:ascii="Times New Roman" w:hAnsi="Times New Roman" w:cs="Times New Roman"/>
-          <w:b/>
-          <w:bCs/>
-          <w:sz w:val="28"/>
-          <w:szCs w:val="28"/>
-          <w:lang w:val="uk-UA"/>
-        </w:rPr>
-      </w:pPr>
+      <w:r>
+        <w:rPr>
+          <w:rFonts w:ascii="Times New Roman" w:hAnsi="Times New Roman" w:cs="Times New Roman"/>
+          <w:sz w:val="28"/>
+          <w:szCs w:val="28"/>
+          <w:lang w:val="uk-UA"/>
+        </w:rPr>
+        <w:t>Рис.2 Результат виконання завдання 2.1.2</w:t>
+      </w:r>
     </w:p>
     <w:p>
       <w:pPr>
@@ -509,6 +427,21 @@
       <w:pPr>
         <w:spacing w:line="360" w:lineRule="auto"/>
         <w:ind w:firstLine="567"/>
+        <w:jc w:val="center"/>
+        <w:rPr>
+          <w:rFonts w:ascii="Times New Roman" w:hAnsi="Times New Roman" w:cs="Times New Roman"/>
+          <w:sz w:val="28"/>
+          <w:szCs w:val="28"/>
+          <w:lang w:val="uk-UA"/>
+        </w:rPr>
+      </w:pPr>
+      <w:bookmarkStart w:id="0" w:name="_GoBack"/>
+      <w:bookmarkEnd w:id="0"/>
+    </w:p>
+    <w:p>
+      <w:pPr>
+        <w:spacing w:line="360" w:lineRule="auto"/>
+        <w:ind w:firstLine="567"/>
         <w:rPr>
           <w:rFonts w:ascii="Times New Roman" w:hAnsi="Times New Roman" w:cs="Times New Roman"/>
           <w:b/>
@@ -2591,10 +2524,112 @@
           <w:sz w:val="28"/>
           <w:lang w:eastAsia="ja-JP"/>
         </w:rPr>
+        <w:fldChar w:fldCharType="begin"/>
+      </w:r>
+      <w:r>
+        <w:rPr>
+          <w:rFonts w:ascii="Times New Roman" w:hAnsi="Times New Roman" w:cs="Times New Roman" w:eastAsiaTheme="minorEastAsia"/>
+          <w:sz w:val="28"/>
+          <w:lang w:eastAsia="ja-JP"/>
+        </w:rPr>
+        <w:instrText xml:space="preserve"> HYPERLINK "https://github.com/ipz192dyad/Artificial-intelligence-systems" </w:instrText>
+      </w:r>
+      <w:r>
+        <w:rPr>
+          <w:rFonts w:ascii="Times New Roman" w:hAnsi="Times New Roman" w:cs="Times New Roman" w:eastAsiaTheme="minorEastAsia"/>
+          <w:sz w:val="28"/>
+          <w:lang w:eastAsia="ja-JP"/>
+        </w:rPr>
+        <w:fldChar w:fldCharType="separate"/>
+      </w:r>
+      <w:r>
+        <w:rPr>
+          <w:rStyle w:val="7"/>
+          <w:rFonts w:ascii="Times New Roman" w:hAnsi="Times New Roman" w:cs="Times New Roman" w:eastAsiaTheme="minorEastAsia"/>
+          <w:sz w:val="28"/>
+          <w:lang w:eastAsia="ja-JP"/>
+        </w:rPr>
         <w:t xml:space="preserve"> </w:t>
       </w:r>
-      <w:bookmarkStart w:id="0" w:name="_GoBack"/>
-      <w:bookmarkEnd w:id="0"/>
+      <w:r>
+        <w:rPr>
+          <w:rStyle w:val="7"/>
+          <w:rFonts w:hint="default" w:ascii="Times New Roman" w:hAnsi="Times New Roman" w:eastAsiaTheme="minorEastAsia"/>
+          <w:sz w:val="28"/>
+          <w:lang w:eastAsia="ja-JP"/>
+        </w:rPr>
+        <w:t>https://github.com/ipz192dyad/Artificial-intelligence-systems</w:t>
+      </w:r>
+      <w:r>
+        <w:rPr>
+          <w:rFonts w:ascii="Times New Roman" w:hAnsi="Times New Roman" w:cs="Times New Roman" w:eastAsiaTheme="minorEastAsia"/>
+          <w:sz w:val="28"/>
+          <w:lang w:eastAsia="ja-JP"/>
+        </w:rPr>
+        <w:fldChar w:fldCharType="end"/>
+      </w:r>
+    </w:p>
+    <w:p>
+      <w:pPr>
+        <w:pStyle w:val="15"/>
+        <w:spacing w:before="1" w:line="360" w:lineRule="auto"/>
+        <w:ind w:firstLine="720"/>
+        <w:jc w:val="both"/>
+        <w:rPr>
+          <w:rFonts w:hint="default" w:ascii="Times New Roman" w:hAnsi="Times New Roman" w:cs="Times New Roman" w:eastAsiaTheme="minorEastAsia"/>
+          <w:b/>
+          <w:bCs/>
+          <w:sz w:val="28"/>
+          <w:lang w:val="uk-UA" w:eastAsia="ja-JP"/>
+        </w:rPr>
+      </w:pPr>
+      <w:r>
+        <w:rPr>
+          <w:rFonts w:hint="default" w:ascii="Times New Roman" w:hAnsi="Times New Roman" w:cs="Times New Roman" w:eastAsiaTheme="minorEastAsia"/>
+          <w:b/>
+          <w:bCs/>
+          <w:sz w:val="28"/>
+          <w:lang w:val="uk-UA" w:eastAsia="ja-JP"/>
+        </w:rPr>
+        <w:t xml:space="preserve">Висновок: </w:t>
+      </w:r>
+      <w:r>
+        <w:rPr>
+          <w:rFonts w:hint="default" w:ascii="Times New Roman" w:hAnsi="Times New Roman" w:cs="Times New Roman" w:eastAsiaTheme="minorEastAsia"/>
+          <w:b w:val="0"/>
+          <w:bCs w:val="0"/>
+          <w:sz w:val="28"/>
+          <w:lang w:val="uk-UA" w:eastAsia="ja-JP"/>
+        </w:rPr>
+        <w:t xml:space="preserve">в ході виконання лабораторної роботи </w:t>
+      </w:r>
+      <w:r>
+        <w:rPr>
+          <w:rFonts w:ascii="Times New Roman" w:hAnsi="Times New Roman" w:cs="Times New Roman"/>
+          <w:sz w:val="28"/>
+          <w:szCs w:val="28"/>
+          <w:lang w:val="uk-UA"/>
+        </w:rPr>
+        <w:t>використовуючи спеціалізовані бібліотеки та мову програмування Python</w:t>
+      </w:r>
+      <w:r>
+        <w:rPr>
+          <w:rFonts w:hint="default" w:ascii="Times New Roman" w:hAnsi="Times New Roman" w:cs="Times New Roman"/>
+          <w:sz w:val="28"/>
+          <w:szCs w:val="28"/>
+          <w:lang w:val="uk-UA"/>
+        </w:rPr>
+        <w:t xml:space="preserve"> було</w:t>
+      </w:r>
+      <w:r>
+        <w:rPr>
+          <w:rFonts w:ascii="Times New Roman" w:hAnsi="Times New Roman" w:cs="Times New Roman"/>
+          <w:sz w:val="28"/>
+          <w:szCs w:val="28"/>
+          <w:lang w:val="uk-UA"/>
+        </w:rPr>
+        <w:t xml:space="preserve"> досліджено попередню обробку та класифікацію даних.</w:t>
+      </w:r>
     </w:p>
     <w:sectPr>
       <w:headerReference r:id="rId6" w:type="first"/>
@@ -5540,14 +5575,18 @@
                               <w:pStyle w:val="11"/>
                               <w:jc w:val="center"/>
                               <w:rPr>
+                                <w:rFonts w:hint="default"/>
                                 <w:sz w:val="20"/>
+                                <w:lang w:val="uk-UA"/>
                               </w:rPr>
                             </w:pPr>
                             <w:r>
                               <w:rPr>
+                                <w:rFonts w:hint="default"/>
                                 <w:sz w:val="20"/>
+                                <w:lang w:val="uk-UA"/>
                               </w:rPr>
-                              <w:t>6</w:t>
+                              <w:t>9</w:t>
                             </w:r>
                           </w:p>
                         </w:txbxContent>
@@ -6502,14 +6541,18 @@
                         <w:pStyle w:val="11"/>
                         <w:jc w:val="center"/>
                         <w:rPr>
+                          <w:rFonts w:hint="default"/>
                           <w:sz w:val="20"/>
+                          <w:lang w:val="uk-UA"/>
                         </w:rPr>
                       </w:pPr>
                       <w:r>
                         <w:rPr>
+                          <w:rFonts w:hint="default"/>
                           <w:sz w:val="20"/>
+                          <w:lang w:val="uk-UA"/>
                         </w:rPr>
-                        <w:t>6</w:t>
+                        <w:t>9</w:t>
                       </w:r>
                     </w:p>
                   </w:txbxContent>

</xml_diff>